<commit_message>
Made some changes on the portfolio
</commit_message>
<xml_diff>
--- a/media/Sofia-resume.docx
+++ b/media/Sofia-resume.docx
@@ -1,6 +1,6 @@
 
 <file path=word/document.xml><?xml version="1.0" encoding="utf-8"?>
-<w:document xmlns:wpc="http://schemas.microsoft.com/office/word/2010/wordprocessingCanvas" xmlns:cx="http://schemas.microsoft.com/office/drawing/2014/chartex" xmlns:cx1="http://schemas.microsoft.com/office/drawing/2015/9/8/chartex" xmlns:cx2="http://schemas.microsoft.com/office/drawing/2015/10/21/chartex" xmlns:cx3="http://schemas.microsoft.com/office/drawing/2016/5/9/chartex" xmlns:cx4="http://schemas.microsoft.com/office/drawing/2016/5/10/chartex" xmlns:cx5="http://schemas.microsoft.com/office/drawing/2016/5/11/chartex" xmlns:cx6="http://schemas.microsoft.com/office/drawing/2016/5/12/chartex" xmlns:cx7="http://schemas.microsoft.com/office/drawing/2016/5/13/chartex" xmlns:cx8="http://schemas.microsoft.com/office/drawing/2016/5/14/chartex" xmlns:mc="http://schemas.openxmlformats.org/markup-compatibility/2006" xmlns:aink="http://schemas.microsoft.com/office/drawing/2016/ink" xmlns:am3d="http://schemas.microsoft.com/office/drawing/2017/model3d" xmlns:o="urn:schemas-microsoft-com:office:office" xmlns:r="http://schemas.openxmlformats.org/officeDocument/2006/relationships" xmlns:m="http://schemas.openxmlformats.org/officeDocument/2006/math" xmlns:v="urn:schemas-microsoft-com:vml" xmlns:wp14="http://schemas.microsoft.com/office/word/2010/wordprocessingDrawing" xmlns:wp="http://schemas.openxmlformats.org/drawingml/2006/wordprocessingDrawing" xmlns:w10="urn:schemas-microsoft-com:office:word" xmlns:w="http://schemas.openxmlformats.org/wordprocessingml/2006/main" xmlns:w14="http://schemas.microsoft.com/office/word/2010/wordml" xmlns:w15="http://schemas.microsoft.com/office/word/2012/wordml" xmlns:w16cex="http://schemas.microsoft.com/office/word/2018/wordml/cex" xmlns:w16cid="http://schemas.microsoft.com/office/word/2016/wordml/cid" xmlns:w16="http://schemas.microsoft.com/office/word/2018/wordml" xmlns:w16se="http://schemas.microsoft.com/office/word/2015/wordml/symex" xmlns:wpg="http://schemas.microsoft.com/office/word/2010/wordprocessingGroup" xmlns:wpi="http://schemas.microsoft.com/office/word/2010/wordprocessingInk" xmlns:wne="http://schemas.microsoft.com/office/word/2006/wordml" xmlns:wps="http://schemas.microsoft.com/office/word/2010/wordprocessingShape" mc:Ignorable="w14 w15 w16se w16cid w16 w16cex wp14">
+<w:document xmlns:wpc="http://schemas.microsoft.com/office/word/2010/wordprocessingCanvas" xmlns:cx="http://schemas.microsoft.com/office/drawing/2014/chartex" xmlns:cx1="http://schemas.microsoft.com/office/drawing/2015/9/8/chartex" xmlns:cx2="http://schemas.microsoft.com/office/drawing/2015/10/21/chartex" xmlns:cx3="http://schemas.microsoft.com/office/drawing/2016/5/9/chartex" xmlns:cx4="http://schemas.microsoft.com/office/drawing/2016/5/10/chartex" xmlns:cx5="http://schemas.microsoft.com/office/drawing/2016/5/11/chartex" xmlns:cx6="http://schemas.microsoft.com/office/drawing/2016/5/12/chartex" xmlns:cx7="http://schemas.microsoft.com/office/drawing/2016/5/13/chartex" xmlns:cx8="http://schemas.microsoft.com/office/drawing/2016/5/14/chartex" xmlns:mc="http://schemas.openxmlformats.org/markup-compatibility/2006" xmlns:aink="http://schemas.microsoft.com/office/drawing/2016/ink" xmlns:am3d="http://schemas.microsoft.com/office/drawing/2017/model3d" xmlns:o="urn:schemas-microsoft-com:office:office" xmlns:r="http://schemas.openxmlformats.org/officeDocument/2006/relationships" xmlns:m="http://schemas.openxmlformats.org/officeDocument/2006/math" xmlns:v="urn:schemas-microsoft-com:vml" xmlns:wp14="http://schemas.microsoft.com/office/word/2010/wordprocessingDrawing" xmlns:wp="http://schemas.openxmlformats.org/drawingml/2006/wordprocessingDrawing" xmlns:w10="urn:schemas-microsoft-com:office:word" xmlns:w="http://schemas.openxmlformats.org/wordprocessingml/2006/main" xmlns:w14="http://schemas.microsoft.com/office/word/2010/wordml" xmlns:w15="http://schemas.microsoft.com/office/word/2012/wordml" xmlns:w16cex="http://schemas.microsoft.com/office/word/2018/wordml/cex" xmlns:w16cid="http://schemas.microsoft.com/office/word/2016/wordml/cid" xmlns:w16="http://schemas.microsoft.com/office/word/2018/wordml" xmlns:w16sdtdh="http://schemas.microsoft.com/office/word/2020/wordml/sdtdatahash" xmlns:w16se="http://schemas.microsoft.com/office/word/2015/wordml/symex" xmlns:wpg="http://schemas.microsoft.com/office/word/2010/wordprocessingGroup" xmlns:wpi="http://schemas.microsoft.com/office/word/2010/wordprocessingInk" xmlns:wne="http://schemas.microsoft.com/office/word/2006/wordml" xmlns:wps="http://schemas.microsoft.com/office/word/2010/wordprocessingShape" mc:Ignorable="w14 w15 w16se w16cid w16 w16cex w16sdtdh wp14">
   <w:body>
     <w:p>
       <w:pPr>
@@ -94,8 +94,8 @@
         <w:rPr>
           <w:rStyle w:val="Hyperlink"/>
           <w:rFonts w:ascii="Century Gothic" w:eastAsia="Century Gothic" w:hAnsi="Century Gothic"/>
-          <w:sz w:val="32"/>
-          <w:szCs w:val="32"/>
+          <w:sz w:val="36"/>
+          <w:szCs w:val="36"/>
         </w:rPr>
         <w:fldChar w:fldCharType="begin"/>
       </w:r>
@@ -103,8 +103,8 @@
         <w:rPr>
           <w:rStyle w:val="Hyperlink"/>
           <w:rFonts w:ascii="Century Gothic" w:eastAsia="Century Gothic" w:hAnsi="Century Gothic"/>
-          <w:sz w:val="32"/>
-          <w:szCs w:val="32"/>
+          <w:sz w:val="36"/>
+          <w:szCs w:val="36"/>
         </w:rPr>
         <w:instrText xml:space="preserve"> HYPERLINK "http://www.sofiacode.cf" </w:instrText>
       </w:r>
@@ -112,8 +112,8 @@
         <w:rPr>
           <w:rStyle w:val="Hyperlink"/>
           <w:rFonts w:ascii="Century Gothic" w:eastAsia="Century Gothic" w:hAnsi="Century Gothic"/>
-          <w:sz w:val="32"/>
-          <w:szCs w:val="32"/>
+          <w:sz w:val="36"/>
+          <w:szCs w:val="36"/>
         </w:rPr>
         <w:fldChar w:fldCharType="separate"/>
       </w:r>
@@ -121,8 +121,8 @@
         <w:rPr>
           <w:rStyle w:val="Hyperlink"/>
           <w:rFonts w:ascii="Century Gothic" w:eastAsia="Century Gothic" w:hAnsi="Century Gothic"/>
-          <w:sz w:val="32"/>
-          <w:szCs w:val="32"/>
+          <w:sz w:val="36"/>
+          <w:szCs w:val="36"/>
         </w:rPr>
         <w:t>www.sofiacode.cf</w:t>
       </w:r>
@@ -130,8 +130,8 @@
         <w:rPr>
           <w:rStyle w:val="Hyperlink"/>
           <w:rFonts w:ascii="Century Gothic" w:eastAsia="Century Gothic" w:hAnsi="Century Gothic"/>
-          <w:sz w:val="32"/>
-          <w:szCs w:val="32"/>
+          <w:sz w:val="36"/>
+          <w:szCs w:val="36"/>
         </w:rPr>
         <w:fldChar w:fldCharType="end"/>
       </w:r>
@@ -297,7 +297,7 @@
           <w:szCs w:val="24"/>
           <w:lang w:eastAsia="en-US"/>
         </w:rPr>
-        <w:t>HTML5, CSS, JavaScript, jQuery, MySQL, GitHub, PHP</w:t>
+        <w:t>HTML5, CSS, JavaScript, jQuery, MySQL, GitHub</w:t>
       </w:r>
       <w:r>
         <w:rPr>
@@ -335,7 +335,87 @@
           <w:szCs w:val="24"/>
           <w:lang w:eastAsia="en-US"/>
         </w:rPr>
-        <w:t>Basic knowledge of React, AJAX, Bootstrap, C++.</w:t>
+        <w:t xml:space="preserve">Basic knowledge </w:t>
+      </w:r>
+      <w:r>
+        <w:rPr>
+          <w:rFonts w:eastAsia="Century Gothic" w:cstheme="minorHAnsi"/>
+          <w:color w:val="404040"/>
+          <w:sz w:val="24"/>
+          <w:szCs w:val="24"/>
+          <w:lang w:eastAsia="en-US"/>
+        </w:rPr>
+        <w:t>and currently learning:</w:t>
+      </w:r>
+      <w:r>
+        <w:rPr>
+          <w:rFonts w:eastAsia="Century Gothic" w:cstheme="minorHAnsi"/>
+          <w:color w:val="404040"/>
+          <w:sz w:val="24"/>
+          <w:szCs w:val="24"/>
+          <w:lang w:eastAsia="en-US"/>
+        </w:rPr>
+        <w:t xml:space="preserve"> React, AJAX, Bootstrap,</w:t>
+      </w:r>
+      <w:r>
+        <w:rPr>
+          <w:rFonts w:eastAsia="Century Gothic" w:cstheme="minorHAnsi"/>
+          <w:color w:val="404040"/>
+          <w:sz w:val="24"/>
+          <w:szCs w:val="24"/>
+          <w:lang w:eastAsia="en-US"/>
+        </w:rPr>
+        <w:t xml:space="preserve"> </w:t>
+      </w:r>
+      <w:r>
+        <w:rPr>
+          <w:rFonts w:eastAsia="Century Gothic" w:cstheme="minorHAnsi"/>
+          <w:color w:val="404040"/>
+          <w:sz w:val="24"/>
+          <w:szCs w:val="24"/>
+          <w:lang w:eastAsia="en-US"/>
+        </w:rPr>
+        <w:t>PHP</w:t>
+      </w:r>
+      <w:r>
+        <w:rPr>
+          <w:rFonts w:eastAsia="Century Gothic" w:cstheme="minorHAnsi"/>
+          <w:color w:val="404040"/>
+          <w:sz w:val="24"/>
+          <w:szCs w:val="24"/>
+          <w:lang w:eastAsia="en-US"/>
+        </w:rPr>
+        <w:t>, Node.js, MongoDB</w:t>
+      </w:r>
+      <w:r>
+        <w:rPr>
+          <w:rFonts w:eastAsia="Century Gothic" w:cstheme="minorHAnsi"/>
+          <w:color w:val="404040"/>
+          <w:sz w:val="24"/>
+          <w:szCs w:val="24"/>
+          <w:lang w:eastAsia="en-US"/>
+        </w:rPr>
+        <w:t xml:space="preserve"> </w:t>
+      </w:r>
+      <w:r>
+        <w:rPr>
+          <w:rFonts w:eastAsia="Century Gothic" w:cstheme="minorHAnsi"/>
+          <w:color w:val="404040"/>
+          <w:sz w:val="24"/>
+          <w:szCs w:val="24"/>
+          <w:lang w:eastAsia="en-US"/>
+        </w:rPr>
+        <w:t xml:space="preserve">and </w:t>
+      </w:r>
+      <w:r>
+        <w:rPr>
+          <w:rFonts w:eastAsia="Century Gothic" w:cstheme="minorHAnsi"/>
+          <w:color w:val="404040"/>
+          <w:sz w:val="24"/>
+          <w:szCs w:val="24"/>
+          <w:lang w:eastAsia="en-US"/>
+        </w:rPr>
+        <w:t>C++.</w:t>
       </w:r>
     </w:p>
     <w:p>
@@ -370,10 +450,194 @@
         </w:rPr>
         <w:t>web projects</w:t>
       </w:r>
+      <w:r>
+        <w:rPr>
+          <w:rFonts w:eastAsia="PMingLiU" w:cstheme="minorHAnsi"/>
+          <w:b/>
+          <w:bCs/>
+          <w:caps/>
+          <w:color w:val="404040"/>
+          <w:sz w:val="28"/>
+          <w:szCs w:val="28"/>
+          <w:u w:val="single"/>
+          <w:lang w:eastAsia="en-US"/>
+        </w:rPr>
+        <w:t xml:space="preserve"> </w:t>
+      </w:r>
     </w:p>
     <w:p>
       <w:pPr>
         <w:spacing w:after="0" w:line="264" w:lineRule="auto"/>
+      </w:pPr>
+      <w:r>
+        <w:rPr>
+          <w:rFonts w:eastAsia="Century Gothic" w:cstheme="minorHAnsi"/>
+          <w:b/>
+          <w:bCs/>
+          <w:color w:val="404040"/>
+          <w:sz w:val="24"/>
+          <w:szCs w:val="24"/>
+          <w:lang w:eastAsia="en-US"/>
+        </w:rPr>
+        <w:t>Tic Tac Toe</w:t>
+      </w:r>
+      <w:r>
+        <w:rPr>
+          <w:rFonts w:eastAsia="Century Gothic" w:cstheme="minorHAnsi"/>
+          <w:b/>
+          <w:bCs/>
+          <w:color w:val="404040"/>
+          <w:sz w:val="24"/>
+          <w:szCs w:val="24"/>
+          <w:lang w:eastAsia="en-US"/>
+        </w:rPr>
+        <w:t xml:space="preserve"> </w:t>
+      </w:r>
+      <w:hyperlink r:id="rId9" w:history="1">
+        <w:r>
+          <w:rPr>
+            <w:rStyle w:val="Hyperlink"/>
+            <w:rFonts w:eastAsia="Century Gothic" w:cstheme="minorHAnsi"/>
+            <w:sz w:val="24"/>
+            <w:szCs w:val="24"/>
+            <w:lang w:eastAsia="en-US"/>
+          </w:rPr>
+          <w:t>http://sofiacode.cf/projects/ti</w:t>
+        </w:r>
+        <w:r>
+          <w:rPr>
+            <w:rStyle w:val="Hyperlink"/>
+            <w:rFonts w:eastAsia="Century Gothic" w:cstheme="minorHAnsi"/>
+            <w:sz w:val="24"/>
+            <w:szCs w:val="24"/>
+            <w:lang w:eastAsia="en-US"/>
+          </w:rPr>
+          <w:t>c</w:t>
+        </w:r>
+        <w:r>
+          <w:rPr>
+            <w:rStyle w:val="Hyperlink"/>
+            <w:rFonts w:eastAsia="Century Gothic" w:cstheme="minorHAnsi"/>
+            <w:sz w:val="24"/>
+            <w:szCs w:val="24"/>
+            <w:lang w:eastAsia="en-US"/>
+          </w:rPr>
+          <w:t>tactoe/</w:t>
+        </w:r>
+        <w:r>
+          <w:rPr>
+            <w:rStyle w:val="Hyperlink"/>
+            <w:rFonts w:eastAsia="Century Gothic" w:cstheme="minorHAnsi"/>
+            <w:sz w:val="24"/>
+            <w:szCs w:val="24"/>
+            <w:lang w:eastAsia="en-US"/>
+          </w:rPr>
+          <w:t>inde</w:t>
+        </w:r>
+        <w:r>
+          <w:rPr>
+            <w:rStyle w:val="Hyperlink"/>
+            <w:rFonts w:eastAsia="Century Gothic" w:cstheme="minorHAnsi"/>
+            <w:sz w:val="24"/>
+            <w:szCs w:val="24"/>
+            <w:lang w:eastAsia="en-US"/>
+          </w:rPr>
+          <w:t>x</w:t>
+        </w:r>
+        <w:r>
+          <w:rPr>
+            <w:rStyle w:val="Hyperlink"/>
+            <w:rFonts w:eastAsia="Century Gothic" w:cstheme="minorHAnsi"/>
+            <w:sz w:val="24"/>
+            <w:szCs w:val="24"/>
+            <w:lang w:eastAsia="en-US"/>
+          </w:rPr>
+          <w:t>.ht</w:t>
+        </w:r>
+        <w:r>
+          <w:rPr>
+            <w:rStyle w:val="Hyperlink"/>
+            <w:rFonts w:eastAsia="Century Gothic" w:cstheme="minorHAnsi"/>
+            <w:sz w:val="24"/>
+            <w:szCs w:val="24"/>
+            <w:lang w:eastAsia="en-US"/>
+          </w:rPr>
+          <w:t>m</w:t>
+        </w:r>
+        <w:r>
+          <w:rPr>
+            <w:rStyle w:val="Hyperlink"/>
+            <w:rFonts w:eastAsia="Century Gothic" w:cstheme="minorHAnsi"/>
+            <w:sz w:val="24"/>
+            <w:szCs w:val="24"/>
+            <w:lang w:eastAsia="en-US"/>
+          </w:rPr>
+          <w:t>l</w:t>
+        </w:r>
+      </w:hyperlink>
+      <w:r>
+        <w:t xml:space="preserve"> </w:t>
+      </w:r>
+    </w:p>
+    <w:p>
+      <w:pPr>
+        <w:pStyle w:val="ListParagraph"/>
+        <w:numPr>
+          <w:ilvl w:val="0"/>
+          <w:numId w:val="8"/>
+        </w:numPr>
+        <w:rPr>
+          <w:rFonts w:eastAsiaTheme="minorEastAsia" w:cstheme="minorHAnsi"/>
+          <w:color w:val="404040" w:themeColor="text1" w:themeTint="BF"/>
+          <w:sz w:val="22"/>
+          <w:szCs w:val="22"/>
+          <w:lang w:eastAsia="zh-TW"/>
+        </w:rPr>
+      </w:pPr>
+      <w:r>
+        <w:rPr>
+          <w:rFonts w:eastAsiaTheme="minorEastAsia" w:cstheme="minorHAnsi"/>
+          <w:color w:val="404040" w:themeColor="text1" w:themeTint="BF"/>
+          <w:sz w:val="22"/>
+          <w:szCs w:val="22"/>
+          <w:lang w:eastAsia="zh-TW"/>
+        </w:rPr>
+        <w:t xml:space="preserve">HTML, CSS, </w:t>
+      </w:r>
+      <w:r>
+        <w:rPr>
+          <w:rFonts w:eastAsiaTheme="minorEastAsia" w:cstheme="minorHAnsi"/>
+          <w:color w:val="404040" w:themeColor="text1" w:themeTint="BF"/>
+          <w:sz w:val="22"/>
+          <w:szCs w:val="22"/>
+          <w:lang w:eastAsia="zh-TW"/>
+        </w:rPr>
+        <w:t>React</w:t>
+      </w:r>
+      <w:r>
+        <w:rPr>
+          <w:rFonts w:eastAsiaTheme="minorEastAsia" w:cstheme="minorHAnsi"/>
+          <w:color w:val="404040" w:themeColor="text1" w:themeTint="BF"/>
+          <w:sz w:val="22"/>
+          <w:szCs w:val="22"/>
+          <w:lang w:eastAsia="zh-TW"/>
+        </w:rPr>
+        <w:t xml:space="preserve">. </w:t>
+      </w:r>
+      <w:r>
+        <w:rPr>
+          <w:rFonts w:eastAsiaTheme="minorEastAsia" w:cstheme="minorHAnsi"/>
+          <w:color w:val="404040" w:themeColor="text1" w:themeTint="BF"/>
+          <w:sz w:val="22"/>
+          <w:szCs w:val="22"/>
+          <w:lang w:eastAsia="zh-TW"/>
+        </w:rPr>
+        <w:t>The popular Tic-tac-toe game made in React.</w:t>
+      </w:r>
+    </w:p>
+    <w:p>
+      <w:pPr>
+        <w:spacing w:after="0" w:line="264" w:lineRule="auto"/>
         <w:rPr>
           <w:rFonts w:eastAsia="Century Gothic" w:cstheme="minorHAnsi"/>
           <w:color w:val="404040"/>
@@ -414,7 +678,7 @@
         </w:rPr>
         <w:t xml:space="preserve"> </w:t>
       </w:r>
-      <w:hyperlink r:id="rId9" w:history="1">
+      <w:hyperlink r:id="rId10" w:history="1">
         <w:r>
           <w:rPr>
             <w:rStyle w:val="Hyperlink"/>
@@ -482,18 +746,27 @@
         </w:rPr>
         <w:t xml:space="preserve">Users create an account to access, see, </w:t>
       </w:r>
+      <w:proofErr w:type="gramStart"/>
       <w:r>
         <w:rPr>
           <w:rFonts w:cstheme="minorHAnsi"/>
           <w:color w:val="404040" w:themeColor="text1" w:themeTint="BF"/>
         </w:rPr>
-        <w:t xml:space="preserve">create </w:t>
-      </w:r>
+        <w:t>create</w:t>
+      </w:r>
+      <w:proofErr w:type="gramEnd"/>
       <w:r>
         <w:rPr>
           <w:rFonts w:cstheme="minorHAnsi"/>
           <w:color w:val="404040" w:themeColor="text1" w:themeTint="BF"/>
         </w:rPr>
+        <w:t xml:space="preserve"> </w:t>
+      </w:r>
+      <w:r>
+        <w:rPr>
+          <w:rFonts w:cstheme="minorHAnsi"/>
+          <w:color w:val="404040" w:themeColor="text1" w:themeTint="BF"/>
+        </w:rPr>
         <w:t>and edit events happening in school (NDHU)</w:t>
       </w:r>
       <w:r>
@@ -564,7 +837,7 @@
         </w:rPr>
         <w:t xml:space="preserve"> </w:t>
       </w:r>
-      <w:hyperlink r:id="rId10" w:history="1">
+      <w:hyperlink r:id="rId11" w:history="1">
         <w:r>
           <w:rPr>
             <w:rStyle w:val="Hyperlink"/>
@@ -654,12 +927,40 @@
           <w:color w:val="404040" w:themeColor="text1" w:themeTint="BF"/>
           <w:u w:val="single"/>
         </w:rPr>
-        <w:t>Username: sofia Password: sofia</w:t>
-      </w:r>
+        <w:t xml:space="preserve">Username: </w:t>
+      </w:r>
+      <w:proofErr w:type="spellStart"/>
       <w:r>
         <w:rPr>
           <w:rFonts w:cstheme="minorHAnsi"/>
           <w:color w:val="404040" w:themeColor="text1" w:themeTint="BF"/>
+          <w:u w:val="single"/>
+        </w:rPr>
+        <w:t>sofia</w:t>
+      </w:r>
+      <w:proofErr w:type="spellEnd"/>
+      <w:r>
+        <w:rPr>
+          <w:rFonts w:cstheme="minorHAnsi"/>
+          <w:color w:val="404040" w:themeColor="text1" w:themeTint="BF"/>
+          <w:u w:val="single"/>
+        </w:rPr>
+        <w:t xml:space="preserve"> Password: </w:t>
+      </w:r>
+      <w:proofErr w:type="spellStart"/>
+      <w:r>
+        <w:rPr>
+          <w:rFonts w:cstheme="minorHAnsi"/>
+          <w:color w:val="404040" w:themeColor="text1" w:themeTint="BF"/>
+          <w:u w:val="single"/>
+        </w:rPr>
+        <w:t>sofia</w:t>
+      </w:r>
+      <w:proofErr w:type="spellEnd"/>
+      <w:r>
+        <w:rPr>
+          <w:rFonts w:cstheme="minorHAnsi"/>
+          <w:color w:val="404040" w:themeColor="text1" w:themeTint="BF"/>
         </w:rPr>
         <w:t xml:space="preserve"> or create your own.</w:t>
       </w:r>
@@ -699,7 +1000,7 @@
         </w:rPr>
         <w:t xml:space="preserve"> </w:t>
       </w:r>
-      <w:hyperlink r:id="rId11" w:history="1">
+      <w:hyperlink r:id="rId12" w:history="1">
         <w:r>
           <w:rPr>
             <w:rStyle w:val="Hyperlink"/>
@@ -856,7 +1157,7 @@
         </w:rPr>
         <w:t xml:space="preserve"> </w:t>
       </w:r>
-      <w:hyperlink r:id="rId12" w:history="1">
+      <w:hyperlink r:id="rId13" w:history="1">
         <w:r>
           <w:rPr>
             <w:rStyle w:val="Hyperlink"/>
@@ -973,7 +1274,7 @@
         </w:rPr>
         <w:t xml:space="preserve"> </w:t>
       </w:r>
-      <w:hyperlink r:id="rId13" w:history="1">
+      <w:hyperlink r:id="rId14" w:history="1">
         <w:r>
           <w:rPr>
             <w:rStyle w:val="Hyperlink"/>
@@ -1071,156 +1372,6 @@
     </w:p>
     <w:p>
       <w:pPr>
-        <w:spacing w:after="0" w:line="264" w:lineRule="auto"/>
-        <w:rPr>
-          <w:rFonts w:eastAsia="Century Gothic" w:cstheme="minorHAnsi"/>
-          <w:color w:val="404040"/>
-          <w:sz w:val="24"/>
-          <w:szCs w:val="24"/>
-          <w:lang w:eastAsia="en-US"/>
-        </w:rPr>
-      </w:pPr>
-      <w:r>
-        <w:rPr>
-          <w:rFonts w:eastAsia="Century Gothic" w:cstheme="minorHAnsi"/>
-          <w:b/>
-          <w:bCs/>
-          <w:color w:val="404040"/>
-          <w:sz w:val="24"/>
-          <w:szCs w:val="24"/>
-          <w:lang w:eastAsia="en-US"/>
-        </w:rPr>
-        <w:t>Chan Game</w:t>
-      </w:r>
-      <w:r>
-        <w:rPr>
-          <w:rFonts w:eastAsia="Century Gothic" w:cstheme="minorHAnsi"/>
-          <w:b/>
-          <w:bCs/>
-          <w:color w:val="404040"/>
-          <w:sz w:val="24"/>
-          <w:szCs w:val="24"/>
-          <w:lang w:eastAsia="en-US"/>
-        </w:rPr>
-        <w:t xml:space="preserve"> </w:t>
-      </w:r>
-      <w:hyperlink r:id="rId14" w:history="1">
-        <w:r>
-          <w:rPr>
-            <w:rStyle w:val="Hyperlink"/>
-            <w:rFonts w:eastAsia="Century Gothic" w:cstheme="minorHAnsi"/>
-            <w:sz w:val="24"/>
-            <w:szCs w:val="24"/>
-            <w:lang w:eastAsia="en-US"/>
-          </w:rPr>
-          <w:t>http://www.sofiacode.cf/projects/Chan-game/index.html</w:t>
-        </w:r>
-      </w:hyperlink>
-    </w:p>
-    <w:p>
-      <w:pPr>
-        <w:numPr>
-          <w:ilvl w:val="0"/>
-          <w:numId w:val="2"/>
-        </w:numPr>
-        <w:spacing w:after="0" w:line="264" w:lineRule="auto"/>
-        <w:contextualSpacing/>
-        <w:rPr>
-          <w:rFonts w:eastAsia="Century Gothic" w:cstheme="minorHAnsi"/>
-          <w:i/>
-          <w:iCs/>
-          <w:color w:val="404040"/>
-          <w:sz w:val="24"/>
-          <w:szCs w:val="24"/>
-          <w:lang w:eastAsia="en-US"/>
-        </w:rPr>
-      </w:pPr>
-      <w:r>
-        <w:rPr>
-          <w:rFonts w:eastAsia="Century Gothic" w:cstheme="minorHAnsi"/>
-          <w:i/>
-          <w:iCs/>
-          <w:color w:val="404040"/>
-          <w:sz w:val="24"/>
-          <w:szCs w:val="24"/>
-          <w:lang w:eastAsia="en-US"/>
-        </w:rPr>
-        <w:t xml:space="preserve">HTML, CSS, </w:t>
-      </w:r>
-      <w:r>
-        <w:rPr>
-          <w:rFonts w:eastAsia="Century Gothic" w:cstheme="minorHAnsi"/>
-          <w:i/>
-          <w:iCs/>
-          <w:color w:val="404040"/>
-          <w:sz w:val="24"/>
-          <w:szCs w:val="24"/>
-          <w:lang w:eastAsia="en-US"/>
-        </w:rPr>
-        <w:t>JavaScript</w:t>
-      </w:r>
-      <w:r>
-        <w:rPr>
-          <w:rFonts w:eastAsia="Century Gothic" w:cstheme="minorHAnsi"/>
-          <w:i/>
-          <w:iCs/>
-          <w:color w:val="404040"/>
-          <w:sz w:val="24"/>
-          <w:szCs w:val="24"/>
-          <w:lang w:eastAsia="en-US"/>
-        </w:rPr>
-        <w:t>.</w:t>
-      </w:r>
-      <w:r>
-        <w:rPr>
-          <w:rFonts w:eastAsia="Century Gothic" w:cstheme="minorHAnsi"/>
-          <w:i/>
-          <w:iCs/>
-          <w:color w:val="404040"/>
-          <w:sz w:val="24"/>
-          <w:szCs w:val="24"/>
-          <w:lang w:eastAsia="en-US"/>
-        </w:rPr>
-        <w:t xml:space="preserve"> </w:t>
-      </w:r>
-      <w:r>
-        <w:rPr>
-          <w:rFonts w:cstheme="minorHAnsi"/>
-          <w:color w:val="404040" w:themeColor="text1" w:themeTint="BF"/>
-        </w:rPr>
-        <w:t>A</w:t>
-      </w:r>
-      <w:r>
-        <w:rPr>
-          <w:rFonts w:cstheme="minorHAnsi"/>
-          <w:color w:val="404040" w:themeColor="text1" w:themeTint="BF"/>
-        </w:rPr>
-        <w:t>n easy</w:t>
-      </w:r>
-      <w:r>
-        <w:rPr>
-          <w:rFonts w:cstheme="minorHAnsi"/>
-          <w:color w:val="404040" w:themeColor="text1" w:themeTint="BF"/>
-        </w:rPr>
-        <w:t xml:space="preserve"> </w:t>
-      </w:r>
-      <w:r>
-        <w:rPr>
-          <w:rFonts w:cstheme="minorHAnsi"/>
-          <w:color w:val="404040" w:themeColor="text1" w:themeTint="BF"/>
-        </w:rPr>
-        <w:t>JavaScript</w:t>
-      </w:r>
-      <w:r>
-        <w:rPr>
-          <w:rFonts w:cstheme="minorHAnsi"/>
-          <w:color w:val="404040" w:themeColor="text1" w:themeTint="BF"/>
-        </w:rPr>
-        <w:t xml:space="preserve"> game which makes use of the canvas.</w:t>
-      </w:r>
-    </w:p>
-    <w:p>
-      <w:pPr>
         <w:keepNext/>
         <w:keepLines/>
         <w:spacing w:before="120" w:after="0" w:line="240" w:lineRule="auto"/>
@@ -1729,7 +1880,23 @@
           <w:sz w:val="24"/>
           <w:szCs w:val="24"/>
         </w:rPr>
-        <w:t>Write and grade students’ monthly tests as well as quizzes in every class.</w:t>
+        <w:t xml:space="preserve">Write and grade students’ monthly tests as well as </w:t>
+      </w:r>
+      <w:r>
+        <w:rPr>
+          <w:color w:val="404040" w:themeColor="text1" w:themeTint="BF"/>
+          <w:sz w:val="24"/>
+          <w:szCs w:val="24"/>
+        </w:rPr>
+        <w:t>quizzes</w:t>
+      </w:r>
+      <w:r>
+        <w:rPr>
+          <w:color w:val="404040" w:themeColor="text1" w:themeTint="BF"/>
+          <w:sz w:val="24"/>
+          <w:szCs w:val="24"/>
+        </w:rPr>
+        <w:t xml:space="preserve"> in every class.</w:t>
       </w:r>
     </w:p>
     <w:p>
@@ -2027,7 +2194,7 @@
 </file>
 
 <file path=word/endnotes.xml><?xml version="1.0" encoding="utf-8"?>
-<w:endnotes xmlns:wpc="http://schemas.microsoft.com/office/word/2010/wordprocessingCanvas" xmlns:cx="http://schemas.microsoft.com/office/drawing/2014/chartex" xmlns:cx1="http://schemas.microsoft.com/office/drawing/2015/9/8/chartex" xmlns:cx2="http://schemas.microsoft.com/office/drawing/2015/10/21/chartex" xmlns:cx3="http://schemas.microsoft.com/office/drawing/2016/5/9/chartex" xmlns:cx4="http://schemas.microsoft.com/office/drawing/2016/5/10/chartex" xmlns:cx5="http://schemas.microsoft.com/office/drawing/2016/5/11/chartex" xmlns:cx6="http://schemas.microsoft.com/office/drawing/2016/5/12/chartex" xmlns:cx7="http://schemas.microsoft.com/office/drawing/2016/5/13/chartex" xmlns:cx8="http://schemas.microsoft.com/office/drawing/2016/5/14/chartex" xmlns:mc="http://schemas.openxmlformats.org/markup-compatibility/2006" xmlns:aink="http://schemas.microsoft.com/office/drawing/2016/ink" xmlns:am3d="http://schemas.microsoft.com/office/drawing/2017/model3d" xmlns:o="urn:schemas-microsoft-com:office:office" xmlns:r="http://schemas.openxmlformats.org/officeDocument/2006/relationships" xmlns:m="http://schemas.openxmlformats.org/officeDocument/2006/math" xmlns:v="urn:schemas-microsoft-com:vml" xmlns:wp14="http://schemas.microsoft.com/office/word/2010/wordprocessingDrawing" xmlns:wp="http://schemas.openxmlformats.org/drawingml/2006/wordprocessingDrawing" xmlns:w10="urn:schemas-microsoft-com:office:word" xmlns:w="http://schemas.openxmlformats.org/wordprocessingml/2006/main" xmlns:w14="http://schemas.microsoft.com/office/word/2010/wordml" xmlns:w15="http://schemas.microsoft.com/office/word/2012/wordml" xmlns:w16cex="http://schemas.microsoft.com/office/word/2018/wordml/cex" xmlns:w16cid="http://schemas.microsoft.com/office/word/2016/wordml/cid" xmlns:w16="http://schemas.microsoft.com/office/word/2018/wordml" xmlns:w16se="http://schemas.microsoft.com/office/word/2015/wordml/symex" xmlns:wpg="http://schemas.microsoft.com/office/word/2010/wordprocessingGroup" xmlns:wpi="http://schemas.microsoft.com/office/word/2010/wordprocessingInk" xmlns:wne="http://schemas.microsoft.com/office/word/2006/wordml" xmlns:wps="http://schemas.microsoft.com/office/word/2010/wordprocessingShape" mc:Ignorable="w14 w15 w16se w16cid w16 w16cex wp14">
+<w:endnotes xmlns:wpc="http://schemas.microsoft.com/office/word/2010/wordprocessingCanvas" xmlns:cx="http://schemas.microsoft.com/office/drawing/2014/chartex" xmlns:cx1="http://schemas.microsoft.com/office/drawing/2015/9/8/chartex" xmlns:cx2="http://schemas.microsoft.com/office/drawing/2015/10/21/chartex" xmlns:cx3="http://schemas.microsoft.com/office/drawing/2016/5/9/chartex" xmlns:cx4="http://schemas.microsoft.com/office/drawing/2016/5/10/chartex" xmlns:cx5="http://schemas.microsoft.com/office/drawing/2016/5/11/chartex" xmlns:cx6="http://schemas.microsoft.com/office/drawing/2016/5/12/chartex" xmlns:cx7="http://schemas.microsoft.com/office/drawing/2016/5/13/chartex" xmlns:cx8="http://schemas.microsoft.com/office/drawing/2016/5/14/chartex" xmlns:mc="http://schemas.openxmlformats.org/markup-compatibility/2006" xmlns:aink="http://schemas.microsoft.com/office/drawing/2016/ink" xmlns:am3d="http://schemas.microsoft.com/office/drawing/2017/model3d" xmlns:o="urn:schemas-microsoft-com:office:office" xmlns:r="http://schemas.openxmlformats.org/officeDocument/2006/relationships" xmlns:m="http://schemas.openxmlformats.org/officeDocument/2006/math" xmlns:v="urn:schemas-microsoft-com:vml" xmlns:wp14="http://schemas.microsoft.com/office/word/2010/wordprocessingDrawing" xmlns:wp="http://schemas.openxmlformats.org/drawingml/2006/wordprocessingDrawing" xmlns:w10="urn:schemas-microsoft-com:office:word" xmlns:w="http://schemas.openxmlformats.org/wordprocessingml/2006/main" xmlns:w14="http://schemas.microsoft.com/office/word/2010/wordml" xmlns:w15="http://schemas.microsoft.com/office/word/2012/wordml" xmlns:w16cex="http://schemas.microsoft.com/office/word/2018/wordml/cex" xmlns:w16cid="http://schemas.microsoft.com/office/word/2016/wordml/cid" xmlns:w16="http://schemas.microsoft.com/office/word/2018/wordml" xmlns:w16sdtdh="http://schemas.microsoft.com/office/word/2020/wordml/sdtdatahash" xmlns:w16se="http://schemas.microsoft.com/office/word/2015/wordml/symex" xmlns:wpg="http://schemas.microsoft.com/office/word/2010/wordprocessingGroup" xmlns:wpi="http://schemas.microsoft.com/office/word/2010/wordprocessingInk" xmlns:wne="http://schemas.microsoft.com/office/word/2006/wordml" xmlns:wps="http://schemas.microsoft.com/office/word/2010/wordprocessingShape" mc:Ignorable="w14 w15 w16se w16cid w16 w16cex w16sdtdh wp14">
   <w:endnote w:type="separator" w:id="-1">
     <w:p>
       <w:pPr>
@@ -2052,7 +2219,7 @@
 </file>
 
 <file path=word/footnotes.xml><?xml version="1.0" encoding="utf-8"?>
-<w:footnotes xmlns:wpc="http://schemas.microsoft.com/office/word/2010/wordprocessingCanvas" xmlns:cx="http://schemas.microsoft.com/office/drawing/2014/chartex" xmlns:cx1="http://schemas.microsoft.com/office/drawing/2015/9/8/chartex" xmlns:cx2="http://schemas.microsoft.com/office/drawing/2015/10/21/chartex" xmlns:cx3="http://schemas.microsoft.com/office/drawing/2016/5/9/chartex" xmlns:cx4="http://schemas.microsoft.com/office/drawing/2016/5/10/chartex" xmlns:cx5="http://schemas.microsoft.com/office/drawing/2016/5/11/chartex" xmlns:cx6="http://schemas.microsoft.com/office/drawing/2016/5/12/chartex" xmlns:cx7="http://schemas.microsoft.com/office/drawing/2016/5/13/chartex" xmlns:cx8="http://schemas.microsoft.com/office/drawing/2016/5/14/chartex" xmlns:mc="http://schemas.openxmlformats.org/markup-compatibility/2006" xmlns:aink="http://schemas.microsoft.com/office/drawing/2016/ink" xmlns:am3d="http://schemas.microsoft.com/office/drawing/2017/model3d" xmlns:o="urn:schemas-microsoft-com:office:office" xmlns:r="http://schemas.openxmlformats.org/officeDocument/2006/relationships" xmlns:m="http://schemas.openxmlformats.org/officeDocument/2006/math" xmlns:v="urn:schemas-microsoft-com:vml" xmlns:wp14="http://schemas.microsoft.com/office/word/2010/wordprocessingDrawing" xmlns:wp="http://schemas.openxmlformats.org/drawingml/2006/wordprocessingDrawing" xmlns:w10="urn:schemas-microsoft-com:office:word" xmlns:w="http://schemas.openxmlformats.org/wordprocessingml/2006/main" xmlns:w14="http://schemas.microsoft.com/office/word/2010/wordml" xmlns:w15="http://schemas.microsoft.com/office/word/2012/wordml" xmlns:w16cex="http://schemas.microsoft.com/office/word/2018/wordml/cex" xmlns:w16cid="http://schemas.microsoft.com/office/word/2016/wordml/cid" xmlns:w16="http://schemas.microsoft.com/office/word/2018/wordml" xmlns:w16se="http://schemas.microsoft.com/office/word/2015/wordml/symex" xmlns:wpg="http://schemas.microsoft.com/office/word/2010/wordprocessingGroup" xmlns:wpi="http://schemas.microsoft.com/office/word/2010/wordprocessingInk" xmlns:wne="http://schemas.microsoft.com/office/word/2006/wordml" xmlns:wps="http://schemas.microsoft.com/office/word/2010/wordprocessingShape" mc:Ignorable="w14 w15 w16se w16cid w16 w16cex wp14">
+<w:footnotes xmlns:wpc="http://schemas.microsoft.com/office/word/2010/wordprocessingCanvas" xmlns:cx="http://schemas.microsoft.com/office/drawing/2014/chartex" xmlns:cx1="http://schemas.microsoft.com/office/drawing/2015/9/8/chartex" xmlns:cx2="http://schemas.microsoft.com/office/drawing/2015/10/21/chartex" xmlns:cx3="http://schemas.microsoft.com/office/drawing/2016/5/9/chartex" xmlns:cx4="http://schemas.microsoft.com/office/drawing/2016/5/10/chartex" xmlns:cx5="http://schemas.microsoft.com/office/drawing/2016/5/11/chartex" xmlns:cx6="http://schemas.microsoft.com/office/drawing/2016/5/12/chartex" xmlns:cx7="http://schemas.microsoft.com/office/drawing/2016/5/13/chartex" xmlns:cx8="http://schemas.microsoft.com/office/drawing/2016/5/14/chartex" xmlns:mc="http://schemas.openxmlformats.org/markup-compatibility/2006" xmlns:aink="http://schemas.microsoft.com/office/drawing/2016/ink" xmlns:am3d="http://schemas.microsoft.com/office/drawing/2017/model3d" xmlns:o="urn:schemas-microsoft-com:office:office" xmlns:r="http://schemas.openxmlformats.org/officeDocument/2006/relationships" xmlns:m="http://schemas.openxmlformats.org/officeDocument/2006/math" xmlns:v="urn:schemas-microsoft-com:vml" xmlns:wp14="http://schemas.microsoft.com/office/word/2010/wordprocessingDrawing" xmlns:wp="http://schemas.openxmlformats.org/drawingml/2006/wordprocessingDrawing" xmlns:w10="urn:schemas-microsoft-com:office:word" xmlns:w="http://schemas.openxmlformats.org/wordprocessingml/2006/main" xmlns:w14="http://schemas.microsoft.com/office/word/2010/wordml" xmlns:w15="http://schemas.microsoft.com/office/word/2012/wordml" xmlns:w16cex="http://schemas.microsoft.com/office/word/2018/wordml/cex" xmlns:w16cid="http://schemas.microsoft.com/office/word/2016/wordml/cid" xmlns:w16="http://schemas.microsoft.com/office/word/2018/wordml" xmlns:w16sdtdh="http://schemas.microsoft.com/office/word/2020/wordml/sdtdatahash" xmlns:w16se="http://schemas.microsoft.com/office/word/2015/wordml/symex" xmlns:wpg="http://schemas.microsoft.com/office/word/2010/wordprocessingGroup" xmlns:wpi="http://schemas.microsoft.com/office/word/2010/wordprocessingInk" xmlns:wne="http://schemas.microsoft.com/office/word/2006/wordml" xmlns:wps="http://schemas.microsoft.com/office/word/2010/wordprocessingShape" mc:Ignorable="w14 w15 w16se w16cid w16 w16cex w16sdtdh wp14">
   <w:footnote w:type="separator" w:id="-1">
     <w:p>
       <w:pPr>
@@ -2077,7 +2244,7 @@
 </file>
 
 <file path=word/numbering.xml><?xml version="1.0" encoding="utf-8"?>
-<w:numbering xmlns:wpc="http://schemas.microsoft.com/office/word/2010/wordprocessingCanvas" xmlns:cx="http://schemas.microsoft.com/office/drawing/2014/chartex" xmlns:cx1="http://schemas.microsoft.com/office/drawing/2015/9/8/chartex" xmlns:cx2="http://schemas.microsoft.com/office/drawing/2015/10/21/chartex" xmlns:cx3="http://schemas.microsoft.com/office/drawing/2016/5/9/chartex" xmlns:cx4="http://schemas.microsoft.com/office/drawing/2016/5/10/chartex" xmlns:cx5="http://schemas.microsoft.com/office/drawing/2016/5/11/chartex" xmlns:cx6="http://schemas.microsoft.com/office/drawing/2016/5/12/chartex" xmlns:cx7="http://schemas.microsoft.com/office/drawing/2016/5/13/chartex" xmlns:cx8="http://schemas.microsoft.com/office/drawing/2016/5/14/chartex" xmlns:mc="http://schemas.openxmlformats.org/markup-compatibility/2006" xmlns:aink="http://schemas.microsoft.com/office/drawing/2016/ink" xmlns:am3d="http://schemas.microsoft.com/office/drawing/2017/model3d" xmlns:o="urn:schemas-microsoft-com:office:office" xmlns:r="http://schemas.openxmlformats.org/officeDocument/2006/relationships" xmlns:m="http://schemas.openxmlformats.org/officeDocument/2006/math" xmlns:v="urn:schemas-microsoft-com:vml" xmlns:wp14="http://schemas.microsoft.com/office/word/2010/wordprocessingDrawing" xmlns:wp="http://schemas.openxmlformats.org/drawingml/2006/wordprocessingDrawing" xmlns:w10="urn:schemas-microsoft-com:office:word" xmlns:w="http://schemas.openxmlformats.org/wordprocessingml/2006/main" xmlns:w14="http://schemas.microsoft.com/office/word/2010/wordml" xmlns:w15="http://schemas.microsoft.com/office/word/2012/wordml" xmlns:w16cex="http://schemas.microsoft.com/office/word/2018/wordml/cex" xmlns:w16cid="http://schemas.microsoft.com/office/word/2016/wordml/cid" xmlns:w16="http://schemas.microsoft.com/office/word/2018/wordml" xmlns:w16se="http://schemas.microsoft.com/office/word/2015/wordml/symex" xmlns:wpg="http://schemas.microsoft.com/office/word/2010/wordprocessingGroup" xmlns:wpi="http://schemas.microsoft.com/office/word/2010/wordprocessingInk" xmlns:wne="http://schemas.microsoft.com/office/word/2006/wordml" xmlns:wps="http://schemas.microsoft.com/office/word/2010/wordprocessingShape" mc:Ignorable="w14 w15 w16se w16cid w16 w16cex wp14">
+<w:numbering xmlns:wpc="http://schemas.microsoft.com/office/word/2010/wordprocessingCanvas" xmlns:cx="http://schemas.microsoft.com/office/drawing/2014/chartex" xmlns:cx1="http://schemas.microsoft.com/office/drawing/2015/9/8/chartex" xmlns:cx2="http://schemas.microsoft.com/office/drawing/2015/10/21/chartex" xmlns:cx3="http://schemas.microsoft.com/office/drawing/2016/5/9/chartex" xmlns:cx4="http://schemas.microsoft.com/office/drawing/2016/5/10/chartex" xmlns:cx5="http://schemas.microsoft.com/office/drawing/2016/5/11/chartex" xmlns:cx6="http://schemas.microsoft.com/office/drawing/2016/5/12/chartex" xmlns:cx7="http://schemas.microsoft.com/office/drawing/2016/5/13/chartex" xmlns:cx8="http://schemas.microsoft.com/office/drawing/2016/5/14/chartex" xmlns:mc="http://schemas.openxmlformats.org/markup-compatibility/2006" xmlns:aink="http://schemas.microsoft.com/office/drawing/2016/ink" xmlns:am3d="http://schemas.microsoft.com/office/drawing/2017/model3d" xmlns:o="urn:schemas-microsoft-com:office:office" xmlns:r="http://schemas.openxmlformats.org/officeDocument/2006/relationships" xmlns:m="http://schemas.openxmlformats.org/officeDocument/2006/math" xmlns:v="urn:schemas-microsoft-com:vml" xmlns:wp14="http://schemas.microsoft.com/office/word/2010/wordprocessingDrawing" xmlns:wp="http://schemas.openxmlformats.org/drawingml/2006/wordprocessingDrawing" xmlns:w10="urn:schemas-microsoft-com:office:word" xmlns:w="http://schemas.openxmlformats.org/wordprocessingml/2006/main" xmlns:w14="http://schemas.microsoft.com/office/word/2010/wordml" xmlns:w15="http://schemas.microsoft.com/office/word/2012/wordml" xmlns:w16cex="http://schemas.microsoft.com/office/word/2018/wordml/cex" xmlns:w16cid="http://schemas.microsoft.com/office/word/2016/wordml/cid" xmlns:w16="http://schemas.microsoft.com/office/word/2018/wordml" xmlns:w16sdtdh="http://schemas.microsoft.com/office/word/2020/wordml/sdtdatahash" xmlns:w16se="http://schemas.microsoft.com/office/word/2015/wordml/symex" xmlns:wpg="http://schemas.microsoft.com/office/word/2010/wordprocessingGroup" xmlns:wpi="http://schemas.microsoft.com/office/word/2010/wordprocessingInk" xmlns:wne="http://schemas.microsoft.com/office/word/2006/wordml" xmlns:wps="http://schemas.microsoft.com/office/word/2010/wordprocessingShape" mc:Ignorable="w14 w15 w16se w16cid w16 w16cex w16sdtdh wp14">
   <w:abstractNum w:abstractNumId="0" w15:restartNumberingAfterBreak="0">
     <w:nsid w:val="01584739"/>
     <w:multiLevelType w:val="hybridMultilevel"/>
@@ -2305,6 +2472,119 @@
     </w:lvl>
   </w:abstractNum>
   <w:abstractNum w:abstractNumId="2" w15:restartNumberingAfterBreak="0">
+    <w:nsid w:val="1BF5407F"/>
+    <w:multiLevelType w:val="hybridMultilevel"/>
+    <w:tmpl w:val="22186360"/>
+    <w:lvl w:ilvl="0" w:tplc="04090001">
+      <w:start w:val="1"/>
+      <w:numFmt w:val="bullet"/>
+      <w:lvlText w:val=""/>
+      <w:lvlJc w:val="left"/>
+      <w:pPr>
+        <w:ind w:left="720" w:hanging="360"/>
+      </w:pPr>
+      <w:rPr>
+        <w:rFonts w:ascii="Symbol" w:hAnsi="Symbol" w:hint="default"/>
+      </w:rPr>
+    </w:lvl>
+    <w:lvl w:ilvl="1" w:tplc="04090003" w:tentative="1">
+      <w:start w:val="1"/>
+      <w:numFmt w:val="bullet"/>
+      <w:lvlText w:val="o"/>
+      <w:lvlJc w:val="left"/>
+      <w:pPr>
+        <w:ind w:left="1440" w:hanging="360"/>
+      </w:pPr>
+      <w:rPr>
+        <w:rFonts w:ascii="Courier New" w:hAnsi="Courier New" w:cs="Courier New" w:hint="default"/>
+      </w:rPr>
+    </w:lvl>
+    <w:lvl w:ilvl="2" w:tplc="04090005" w:tentative="1">
+      <w:start w:val="1"/>
+      <w:numFmt w:val="bullet"/>
+      <w:lvlText w:val=""/>
+      <w:lvlJc w:val="left"/>
+      <w:pPr>
+        <w:ind w:left="2160" w:hanging="360"/>
+      </w:pPr>
+      <w:rPr>
+        <w:rFonts w:ascii="Wingdings" w:hAnsi="Wingdings" w:hint="default"/>
+      </w:rPr>
+    </w:lvl>
+    <w:lvl w:ilvl="3" w:tplc="04090001" w:tentative="1">
+      <w:start w:val="1"/>
+      <w:numFmt w:val="bullet"/>
+      <w:lvlText w:val=""/>
+      <w:lvlJc w:val="left"/>
+      <w:pPr>
+        <w:ind w:left="2880" w:hanging="360"/>
+      </w:pPr>
+      <w:rPr>
+        <w:rFonts w:ascii="Symbol" w:hAnsi="Symbol" w:hint="default"/>
+      </w:rPr>
+    </w:lvl>
+    <w:lvl w:ilvl="4" w:tplc="04090003" w:tentative="1">
+      <w:start w:val="1"/>
+      <w:numFmt w:val="bullet"/>
+      <w:lvlText w:val="o"/>
+      <w:lvlJc w:val="left"/>
+      <w:pPr>
+        <w:ind w:left="3600" w:hanging="360"/>
+      </w:pPr>
+      <w:rPr>
+        <w:rFonts w:ascii="Courier New" w:hAnsi="Courier New" w:cs="Courier New" w:hint="default"/>
+      </w:rPr>
+    </w:lvl>
+    <w:lvl w:ilvl="5" w:tplc="04090005" w:tentative="1">
+      <w:start w:val="1"/>
+      <w:numFmt w:val="bullet"/>
+      <w:lvlText w:val=""/>
+      <w:lvlJc w:val="left"/>
+      <w:pPr>
+        <w:ind w:left="4320" w:hanging="360"/>
+      </w:pPr>
+      <w:rPr>
+        <w:rFonts w:ascii="Wingdings" w:hAnsi="Wingdings" w:hint="default"/>
+      </w:rPr>
+    </w:lvl>
+    <w:lvl w:ilvl="6" w:tplc="04090001" w:tentative="1">
+      <w:start w:val="1"/>
+      <w:numFmt w:val="bullet"/>
+      <w:lvlText w:val=""/>
+      <w:lvlJc w:val="left"/>
+      <w:pPr>
+        <w:ind w:left="5040" w:hanging="360"/>
+      </w:pPr>
+      <w:rPr>
+        <w:rFonts w:ascii="Symbol" w:hAnsi="Symbol" w:hint="default"/>
+      </w:rPr>
+    </w:lvl>
+    <w:lvl w:ilvl="7" w:tplc="04090003" w:tentative="1">
+      <w:start w:val="1"/>
+      <w:numFmt w:val="bullet"/>
+      <w:lvlText w:val="o"/>
+      <w:lvlJc w:val="left"/>
+      <w:pPr>
+        <w:ind w:left="5760" w:hanging="360"/>
+      </w:pPr>
+      <w:rPr>
+        <w:rFonts w:ascii="Courier New" w:hAnsi="Courier New" w:cs="Courier New" w:hint="default"/>
+      </w:rPr>
+    </w:lvl>
+    <w:lvl w:ilvl="8" w:tplc="04090005" w:tentative="1">
+      <w:start w:val="1"/>
+      <w:numFmt w:val="bullet"/>
+      <w:lvlText w:val=""/>
+      <w:lvlJc w:val="left"/>
+      <w:pPr>
+        <w:ind w:left="6480" w:hanging="360"/>
+      </w:pPr>
+      <w:rPr>
+        <w:rFonts w:ascii="Wingdings" w:hAnsi="Wingdings" w:hint="default"/>
+      </w:rPr>
+    </w:lvl>
+  </w:abstractNum>
+  <w:abstractNum w:abstractNumId="3" w15:restartNumberingAfterBreak="0">
     <w:nsid w:val="2E4A1B64"/>
     <w:multiLevelType w:val="hybridMultilevel"/>
     <w:tmpl w:val="FBB039B4"/>
@@ -2417,7 +2697,7 @@
       </w:rPr>
     </w:lvl>
   </w:abstractNum>
-  <w:abstractNum w:abstractNumId="3" w15:restartNumberingAfterBreak="0">
+  <w:abstractNum w:abstractNumId="4" w15:restartNumberingAfterBreak="0">
     <w:nsid w:val="43EF5C14"/>
     <w:multiLevelType w:val="hybridMultilevel"/>
     <w:tmpl w:val="8E469BFA"/>
@@ -2530,7 +2810,7 @@
       </w:rPr>
     </w:lvl>
   </w:abstractNum>
-  <w:abstractNum w:abstractNumId="4" w15:restartNumberingAfterBreak="0">
+  <w:abstractNum w:abstractNumId="5" w15:restartNumberingAfterBreak="0">
     <w:nsid w:val="4C6E6ECF"/>
     <w:multiLevelType w:val="hybridMultilevel"/>
     <w:tmpl w:val="E0FE3082"/>
@@ -2645,7 +2925,7 @@
       </w:rPr>
     </w:lvl>
   </w:abstractNum>
-  <w:abstractNum w:abstractNumId="5" w15:restartNumberingAfterBreak="0">
+  <w:abstractNum w:abstractNumId="6" w15:restartNumberingAfterBreak="0">
     <w:nsid w:val="5AD15968"/>
     <w:multiLevelType w:val="hybridMultilevel"/>
     <w:tmpl w:val="FDE867EE"/>
@@ -2760,7 +3040,7 @@
       </w:rPr>
     </w:lvl>
   </w:abstractNum>
-  <w:abstractNum w:abstractNumId="6" w15:restartNumberingAfterBreak="0">
+  <w:abstractNum w:abstractNumId="7" w15:restartNumberingAfterBreak="0">
     <w:nsid w:val="716A4F18"/>
     <w:multiLevelType w:val="hybridMultilevel"/>
     <w:tmpl w:val="1D16604A"/>
@@ -2874,31 +3154,34 @@
     </w:lvl>
   </w:abstractNum>
   <w:num w:numId="1">
-    <w:abstractNumId w:val="5"/>
+    <w:abstractNumId w:val="6"/>
   </w:num>
   <w:num w:numId="2">
-    <w:abstractNumId w:val="6"/>
+    <w:abstractNumId w:val="7"/>
   </w:num>
   <w:num w:numId="3">
     <w:abstractNumId w:val="1"/>
   </w:num>
   <w:num w:numId="4">
-    <w:abstractNumId w:val="4"/>
+    <w:abstractNumId w:val="5"/>
   </w:num>
   <w:num w:numId="5">
-    <w:abstractNumId w:val="2"/>
+    <w:abstractNumId w:val="3"/>
   </w:num>
   <w:num w:numId="6">
-    <w:abstractNumId w:val="3"/>
+    <w:abstractNumId w:val="4"/>
   </w:num>
   <w:num w:numId="7">
     <w:abstractNumId w:val="0"/>
+  </w:num>
+  <w:num w:numId="8">
+    <w:abstractNumId w:val="2"/>
   </w:num>
 </w:numbering>
 </file>
 
 <file path=word/styles.xml><?xml version="1.0" encoding="utf-8"?>
-<w:styles xmlns:mc="http://schemas.openxmlformats.org/markup-compatibility/2006" xmlns:r="http://schemas.openxmlformats.org/officeDocument/2006/relationships" xmlns:w="http://schemas.openxmlformats.org/wordprocessingml/2006/main" xmlns:w14="http://schemas.microsoft.com/office/word/2010/wordml" xmlns:w15="http://schemas.microsoft.com/office/word/2012/wordml" xmlns:w16cex="http://schemas.microsoft.com/office/word/2018/wordml/cex" xmlns:w16cid="http://schemas.microsoft.com/office/word/2016/wordml/cid" xmlns:w16="http://schemas.microsoft.com/office/word/2018/wordml" xmlns:w16se="http://schemas.microsoft.com/office/word/2015/wordml/symex" mc:Ignorable="w14 w15 w16se w16cid w16 w16cex">
+<w:styles xmlns:mc="http://schemas.openxmlformats.org/markup-compatibility/2006" xmlns:r="http://schemas.openxmlformats.org/officeDocument/2006/relationships" xmlns:w="http://schemas.openxmlformats.org/wordprocessingml/2006/main" xmlns:w14="http://schemas.microsoft.com/office/word/2010/wordml" xmlns:w15="http://schemas.microsoft.com/office/word/2012/wordml" xmlns:w16cex="http://schemas.microsoft.com/office/word/2018/wordml/cex" xmlns:w16cid="http://schemas.microsoft.com/office/word/2016/wordml/cid" xmlns:w16="http://schemas.microsoft.com/office/word/2018/wordml" xmlns:w16sdtdh="http://schemas.microsoft.com/office/word/2020/wordml/sdtdatahash" xmlns:w16se="http://schemas.microsoft.com/office/word/2015/wordml/symex" mc:Ignorable="w14 w15 w16se w16cid w16 w16cex w16sdtdh">
   <w:docDefaults>
     <w:rPrDefault>
       <w:rPr>

</xml_diff>